<commit_message>
updated CV + paper
</commit_message>
<xml_diff>
--- a/CV/Bijan_Seyednasrollah_CV.docx
+++ b/CV/Bijan_Seyednasrollah_CV.docx
@@ -75,8 +75,6 @@
         </w:rPr>
         <w:t>u</w:t>
       </w:r>
-      <w:bookmarkStart w:id="0" w:name="_GoBack"/>
-      <w:bookmarkEnd w:id="0"/>
       <w:r>
         <w:rPr>
           <w:rFonts w:asciiTheme="majorBidi" w:hAnsiTheme="majorBidi" w:cstheme="majorBidi"/>
@@ -121,7 +119,7 @@
           <w:sz w:val="20"/>
           <w:szCs w:val="20"/>
         </w:rPr>
-        <w:t>September 30, 2019</w:t>
+        <w:t>October 23, 2019</w:t>
       </w:r>
       <w:r>
         <w:rPr>
@@ -430,6 +428,520 @@
                 <w:bCs/>
                 <w:color w:val="000000" w:themeColor="text1"/>
               </w:rPr>
+              <w:t>EDUCATION</w:t>
+            </w:r>
+          </w:p>
+        </w:tc>
+      </w:tr>
+      <w:tr>
+        <w:trPr>
+          <w:trHeight w:val="1008"/>
+        </w:trPr>
+        <w:tc>
+          <w:tcPr>
+            <w:tcW w:w="8819" w:type="dxa"/>
+            <w:gridSpan w:val="6"/>
+            <w:tcBorders>
+              <w:top w:val="single" w:sz="4" w:space="0" w:color="auto"/>
+              <w:left w:val="nil"/>
+              <w:bottom w:val="nil"/>
+              <w:right w:val="nil"/>
+            </w:tcBorders>
+          </w:tcPr>
+          <w:p>
+            <w:pPr>
+              <w:rPr>
+                <w:rFonts w:asciiTheme="majorBidi" w:hAnsiTheme="majorBidi" w:cstheme="majorBidi"/>
+                <w:color w:val="000000" w:themeColor="text1"/>
+              </w:rPr>
+            </w:pPr>
+            <w:r>
+              <w:rPr>
+                <w:rFonts w:asciiTheme="majorBidi" w:hAnsiTheme="majorBidi" w:cstheme="majorBidi"/>
+                <w:b/>
+                <w:bCs/>
+                <w:color w:val="000000" w:themeColor="text1"/>
+              </w:rPr>
+              <w:t>Duke University</w:t>
+            </w:r>
+            <w:r>
+              <w:rPr>
+                <w:rFonts w:asciiTheme="majorBidi" w:hAnsiTheme="majorBidi" w:cstheme="majorBidi"/>
+                <w:color w:val="000000" w:themeColor="text1"/>
+              </w:rPr>
+              <w:t>, Durham, NC</w:t>
+            </w:r>
+          </w:p>
+          <w:p>
+            <w:pPr>
+              <w:rPr>
+                <w:rFonts w:asciiTheme="majorBidi" w:hAnsiTheme="majorBidi" w:cstheme="majorBidi"/>
+                <w:color w:val="000000" w:themeColor="text1"/>
+              </w:rPr>
+            </w:pPr>
+            <w:r>
+              <w:rPr>
+                <w:rFonts w:asciiTheme="majorBidi" w:hAnsiTheme="majorBidi" w:cstheme="majorBidi"/>
+                <w:color w:val="000000" w:themeColor="text1"/>
+              </w:rPr>
+              <w:t>Ph.D. in Quantitative Environmental Science</w:t>
+            </w:r>
+          </w:p>
+          <w:p>
+            <w:pPr>
+              <w:rPr>
+                <w:rFonts w:asciiTheme="majorBidi" w:hAnsiTheme="majorBidi" w:cstheme="majorBidi"/>
+                <w:color w:val="000000" w:themeColor="text1"/>
+              </w:rPr>
+            </w:pPr>
+            <w:r>
+              <w:rPr>
+                <w:rFonts w:asciiTheme="majorBidi" w:hAnsiTheme="majorBidi" w:cstheme="majorBidi"/>
+                <w:color w:val="000000" w:themeColor="text1"/>
+              </w:rPr>
+              <w:t>Dissertation: “Ecosystem Response to a Changing Climate: Vulnerability, Impact and Monitoring”</w:t>
+            </w:r>
+          </w:p>
+          <w:p>
+            <w:pPr>
+              <w:rPr>
+                <w:rFonts w:asciiTheme="majorBidi" w:hAnsiTheme="majorBidi" w:cstheme="majorBidi"/>
+                <w:color w:val="000000" w:themeColor="text1"/>
+                <w:sz w:val="24"/>
+                <w:szCs w:val="24"/>
+              </w:rPr>
+            </w:pPr>
+            <w:r>
+              <w:rPr>
+                <w:rFonts w:asciiTheme="majorBidi" w:hAnsiTheme="majorBidi" w:cstheme="majorBidi"/>
+                <w:color w:val="000000" w:themeColor="text1"/>
+              </w:rPr>
+              <w:t xml:space="preserve">Advisors: Dr. Jim Clark (Chair), Dr. Jean-Christophe </w:t>
+            </w:r>
+            <w:proofErr w:type="spellStart"/>
+            <w:r>
+              <w:rPr>
+                <w:rFonts w:asciiTheme="majorBidi" w:hAnsiTheme="majorBidi" w:cstheme="majorBidi"/>
+                <w:color w:val="000000" w:themeColor="text1"/>
+              </w:rPr>
+              <w:t>Domec</w:t>
+            </w:r>
+            <w:proofErr w:type="spellEnd"/>
+            <w:r>
+              <w:rPr>
+                <w:rFonts w:asciiTheme="majorBidi" w:hAnsiTheme="majorBidi" w:cstheme="majorBidi"/>
+                <w:color w:val="000000" w:themeColor="text1"/>
+              </w:rPr>
+              <w:t>, Dr. Alan Gelfand and Dr. Jennifer Swenson</w:t>
+            </w:r>
+          </w:p>
+        </w:tc>
+        <w:tc>
+          <w:tcPr>
+            <w:tcW w:w="1086" w:type="dxa"/>
+            <w:gridSpan w:val="2"/>
+            <w:tcBorders>
+              <w:top w:val="single" w:sz="4" w:space="0" w:color="auto"/>
+              <w:left w:val="nil"/>
+              <w:bottom w:val="nil"/>
+              <w:right w:val="nil"/>
+            </w:tcBorders>
+          </w:tcPr>
+          <w:p>
+            <w:pPr>
+              <w:jc w:val="right"/>
+              <w:rPr>
+                <w:rFonts w:asciiTheme="majorBidi" w:hAnsiTheme="majorBidi" w:cstheme="majorBidi"/>
+                <w:color w:val="000000" w:themeColor="text1"/>
+              </w:rPr>
+            </w:pPr>
+            <w:r>
+              <w:rPr>
+                <w:rFonts w:asciiTheme="majorBidi" w:hAnsiTheme="majorBidi" w:cstheme="majorBidi"/>
+                <w:color w:val="000000" w:themeColor="text1"/>
+              </w:rPr>
+              <w:t>2017</w:t>
+            </w:r>
+          </w:p>
+        </w:tc>
+      </w:tr>
+      <w:tr>
+        <w:trPr>
+          <w:trHeight w:val="576"/>
+        </w:trPr>
+        <w:tc>
+          <w:tcPr>
+            <w:tcW w:w="8819" w:type="dxa"/>
+            <w:gridSpan w:val="6"/>
+            <w:tcBorders>
+              <w:top w:val="nil"/>
+              <w:left w:val="nil"/>
+              <w:bottom w:val="nil"/>
+              <w:right w:val="nil"/>
+            </w:tcBorders>
+          </w:tcPr>
+          <w:p>
+            <w:pPr>
+              <w:rPr>
+                <w:rFonts w:asciiTheme="majorBidi" w:hAnsiTheme="majorBidi" w:cstheme="majorBidi"/>
+                <w:color w:val="000000" w:themeColor="text1"/>
+              </w:rPr>
+            </w:pPr>
+            <w:r>
+              <w:rPr>
+                <w:rFonts w:asciiTheme="majorBidi" w:hAnsiTheme="majorBidi" w:cstheme="majorBidi"/>
+                <w:b/>
+                <w:bCs/>
+                <w:color w:val="000000" w:themeColor="text1"/>
+              </w:rPr>
+              <w:t>Duke University</w:t>
+            </w:r>
+            <w:r>
+              <w:rPr>
+                <w:rFonts w:asciiTheme="majorBidi" w:hAnsiTheme="majorBidi" w:cstheme="majorBidi"/>
+                <w:color w:val="000000" w:themeColor="text1"/>
+              </w:rPr>
+              <w:t>, Durham, NC</w:t>
+            </w:r>
+          </w:p>
+          <w:p>
+            <w:pPr>
+              <w:rPr>
+                <w:rFonts w:asciiTheme="majorBidi" w:hAnsiTheme="majorBidi" w:cstheme="majorBidi"/>
+                <w:color w:val="000000" w:themeColor="text1"/>
+              </w:rPr>
+            </w:pPr>
+            <w:r>
+              <w:rPr>
+                <w:rFonts w:asciiTheme="majorBidi" w:hAnsiTheme="majorBidi" w:cstheme="majorBidi"/>
+                <w:color w:val="000000" w:themeColor="text1"/>
+              </w:rPr>
+              <w:t>Certificate in College Teaching</w:t>
+            </w:r>
+          </w:p>
+        </w:tc>
+        <w:tc>
+          <w:tcPr>
+            <w:tcW w:w="1086" w:type="dxa"/>
+            <w:gridSpan w:val="2"/>
+            <w:tcBorders>
+              <w:top w:val="nil"/>
+              <w:left w:val="nil"/>
+              <w:bottom w:val="nil"/>
+              <w:right w:val="nil"/>
+            </w:tcBorders>
+          </w:tcPr>
+          <w:p>
+            <w:pPr>
+              <w:jc w:val="right"/>
+              <w:rPr>
+                <w:rFonts w:asciiTheme="majorBidi" w:hAnsiTheme="majorBidi" w:cstheme="majorBidi"/>
+                <w:color w:val="000000" w:themeColor="text1"/>
+              </w:rPr>
+            </w:pPr>
+            <w:r>
+              <w:rPr>
+                <w:rFonts w:asciiTheme="majorBidi" w:hAnsiTheme="majorBidi" w:cstheme="majorBidi"/>
+                <w:color w:val="000000" w:themeColor="text1"/>
+              </w:rPr>
+              <w:t>2017</w:t>
+            </w:r>
+          </w:p>
+        </w:tc>
+      </w:tr>
+      <w:tr>
+        <w:trPr>
+          <w:trHeight w:val="918"/>
+        </w:trPr>
+        <w:tc>
+          <w:tcPr>
+            <w:tcW w:w="8819" w:type="dxa"/>
+            <w:gridSpan w:val="6"/>
+            <w:tcBorders>
+              <w:top w:val="nil"/>
+              <w:left w:val="nil"/>
+              <w:bottom w:val="nil"/>
+              <w:right w:val="nil"/>
+            </w:tcBorders>
+          </w:tcPr>
+          <w:p>
+            <w:pPr>
+              <w:rPr>
+                <w:rFonts w:asciiTheme="majorBidi" w:hAnsiTheme="majorBidi" w:cstheme="majorBidi"/>
+                <w:color w:val="000000" w:themeColor="text1"/>
+              </w:rPr>
+            </w:pPr>
+            <w:r>
+              <w:rPr>
+                <w:rFonts w:asciiTheme="majorBidi" w:hAnsiTheme="majorBidi" w:cstheme="majorBidi"/>
+                <w:b/>
+                <w:bCs/>
+                <w:color w:val="000000" w:themeColor="text1"/>
+              </w:rPr>
+              <w:t>Sharif University of Technology</w:t>
+            </w:r>
+            <w:r>
+              <w:rPr>
+                <w:rFonts w:asciiTheme="majorBidi" w:hAnsiTheme="majorBidi" w:cstheme="majorBidi"/>
+                <w:color w:val="000000" w:themeColor="text1"/>
+              </w:rPr>
+              <w:t>, Tehran, Iran</w:t>
+            </w:r>
+          </w:p>
+          <w:p>
+            <w:pPr>
+              <w:rPr>
+                <w:rFonts w:asciiTheme="majorBidi" w:hAnsiTheme="majorBidi" w:cstheme="majorBidi"/>
+                <w:color w:val="000000" w:themeColor="text1"/>
+              </w:rPr>
+            </w:pPr>
+            <w:r>
+              <w:rPr>
+                <w:rFonts w:asciiTheme="majorBidi" w:hAnsiTheme="majorBidi" w:cstheme="majorBidi"/>
+                <w:color w:val="000000" w:themeColor="text1"/>
+              </w:rPr>
+              <w:t>M.Sc. in Mechanical Engineering, Energy Conversion</w:t>
+            </w:r>
+          </w:p>
+          <w:p>
+            <w:pPr>
+              <w:rPr>
+                <w:rFonts w:asciiTheme="majorBidi" w:hAnsiTheme="majorBidi" w:cstheme="majorBidi"/>
+                <w:color w:val="000000" w:themeColor="text1"/>
+              </w:rPr>
+            </w:pPr>
+            <w:r>
+              <w:rPr>
+                <w:rFonts w:asciiTheme="majorBidi" w:hAnsiTheme="majorBidi" w:cstheme="majorBidi"/>
+                <w:color w:val="000000" w:themeColor="text1"/>
+              </w:rPr>
+              <w:t>Thesis: “Modeling of Multi-Phase Flow in Porous Media”</w:t>
+            </w:r>
+            <w:r>
+              <w:rPr>
+                <w:rFonts w:asciiTheme="majorBidi" w:hAnsiTheme="majorBidi" w:cstheme="majorBidi"/>
+                <w:color w:val="000000" w:themeColor="text1"/>
+              </w:rPr>
+              <w:t xml:space="preserve">, </w:t>
+            </w:r>
+            <w:r>
+              <w:rPr>
+                <w:rFonts w:asciiTheme="majorBidi" w:hAnsiTheme="majorBidi" w:cstheme="majorBidi"/>
+                <w:color w:val="000000" w:themeColor="text1"/>
+              </w:rPr>
+              <w:t xml:space="preserve">Advisor: Dr. Mehrdad T. </w:t>
+            </w:r>
+            <w:proofErr w:type="spellStart"/>
+            <w:r>
+              <w:rPr>
+                <w:rFonts w:asciiTheme="majorBidi" w:hAnsiTheme="majorBidi" w:cstheme="majorBidi"/>
+                <w:color w:val="000000" w:themeColor="text1"/>
+              </w:rPr>
+              <w:t>Manzari</w:t>
+            </w:r>
+            <w:proofErr w:type="spellEnd"/>
+          </w:p>
+        </w:tc>
+        <w:tc>
+          <w:tcPr>
+            <w:tcW w:w="1086" w:type="dxa"/>
+            <w:gridSpan w:val="2"/>
+            <w:tcBorders>
+              <w:top w:val="nil"/>
+              <w:left w:val="nil"/>
+              <w:bottom w:val="nil"/>
+              <w:right w:val="nil"/>
+            </w:tcBorders>
+          </w:tcPr>
+          <w:p>
+            <w:pPr>
+              <w:jc w:val="right"/>
+              <w:rPr>
+                <w:rFonts w:asciiTheme="majorBidi" w:hAnsiTheme="majorBidi" w:cstheme="majorBidi"/>
+                <w:color w:val="000000" w:themeColor="text1"/>
+              </w:rPr>
+            </w:pPr>
+            <w:r>
+              <w:rPr>
+                <w:rFonts w:asciiTheme="majorBidi" w:hAnsiTheme="majorBidi" w:cstheme="majorBidi"/>
+                <w:color w:val="000000" w:themeColor="text1"/>
+              </w:rPr>
+              <w:t>2006</w:t>
+            </w:r>
+          </w:p>
+        </w:tc>
+      </w:tr>
+      <w:tr>
+        <w:trPr>
+          <w:trHeight w:val="990"/>
+        </w:trPr>
+        <w:tc>
+          <w:tcPr>
+            <w:tcW w:w="8819" w:type="dxa"/>
+            <w:gridSpan w:val="6"/>
+            <w:tcBorders>
+              <w:top w:val="nil"/>
+              <w:left w:val="nil"/>
+              <w:bottom w:val="nil"/>
+              <w:right w:val="nil"/>
+            </w:tcBorders>
+          </w:tcPr>
+          <w:p>
+            <w:pPr>
+              <w:rPr>
+                <w:rFonts w:asciiTheme="majorBidi" w:hAnsiTheme="majorBidi" w:cstheme="majorBidi"/>
+                <w:color w:val="000000" w:themeColor="text1"/>
+              </w:rPr>
+            </w:pPr>
+            <w:r>
+              <w:rPr>
+                <w:rFonts w:asciiTheme="majorBidi" w:hAnsiTheme="majorBidi" w:cstheme="majorBidi"/>
+                <w:b/>
+                <w:bCs/>
+                <w:color w:val="000000" w:themeColor="text1"/>
+              </w:rPr>
+              <w:t>University of Semnan</w:t>
+            </w:r>
+            <w:r>
+              <w:rPr>
+                <w:rFonts w:asciiTheme="majorBidi" w:hAnsiTheme="majorBidi" w:cstheme="majorBidi"/>
+                <w:color w:val="000000" w:themeColor="text1"/>
+              </w:rPr>
+              <w:t>, Semnan, Iran</w:t>
+            </w:r>
+          </w:p>
+          <w:p>
+            <w:pPr>
+              <w:rPr>
+                <w:rFonts w:asciiTheme="majorBidi" w:hAnsiTheme="majorBidi" w:cstheme="majorBidi"/>
+                <w:color w:val="000000" w:themeColor="text1"/>
+              </w:rPr>
+            </w:pPr>
+            <w:r>
+              <w:rPr>
+                <w:rFonts w:asciiTheme="majorBidi" w:hAnsiTheme="majorBidi" w:cstheme="majorBidi"/>
+                <w:color w:val="000000" w:themeColor="text1"/>
+              </w:rPr>
+              <w:t>B.Sc. in Mechanical Engineering, Heat and Fluid Flow</w:t>
+            </w:r>
+          </w:p>
+          <w:p>
+            <w:pPr>
+              <w:rPr>
+                <w:rFonts w:asciiTheme="majorBidi" w:hAnsiTheme="majorBidi" w:cstheme="majorBidi"/>
+                <w:color w:val="000000" w:themeColor="text1"/>
+              </w:rPr>
+            </w:pPr>
+            <w:r>
+              <w:rPr>
+                <w:rFonts w:asciiTheme="majorBidi" w:hAnsiTheme="majorBidi" w:cstheme="majorBidi"/>
+                <w:color w:val="000000" w:themeColor="text1"/>
+              </w:rPr>
+              <w:t>Thesis: “Numerical Modeling of Conductive Heat Transfer”</w:t>
+            </w:r>
+            <w:r>
+              <w:rPr>
+                <w:rFonts w:asciiTheme="majorBidi" w:hAnsiTheme="majorBidi" w:cstheme="majorBidi"/>
+                <w:color w:val="000000" w:themeColor="text1"/>
+              </w:rPr>
+              <w:t xml:space="preserve">, </w:t>
+            </w:r>
+            <w:r>
+              <w:rPr>
+                <w:rFonts w:asciiTheme="majorBidi" w:hAnsiTheme="majorBidi" w:cstheme="majorBidi"/>
+                <w:color w:val="000000" w:themeColor="text1"/>
+              </w:rPr>
+              <w:t xml:space="preserve">Advisor: Dr. </w:t>
+            </w:r>
+            <w:proofErr w:type="spellStart"/>
+            <w:r>
+              <w:rPr>
+                <w:rFonts w:asciiTheme="majorBidi" w:hAnsiTheme="majorBidi" w:cstheme="majorBidi"/>
+                <w:color w:val="000000" w:themeColor="text1"/>
+              </w:rPr>
+              <w:t>Farhad</w:t>
+            </w:r>
+            <w:proofErr w:type="spellEnd"/>
+            <w:r>
+              <w:rPr>
+                <w:rFonts w:asciiTheme="majorBidi" w:hAnsiTheme="majorBidi" w:cstheme="majorBidi"/>
+                <w:color w:val="000000" w:themeColor="text1"/>
+              </w:rPr>
+              <w:t xml:space="preserve"> </w:t>
+            </w:r>
+            <w:proofErr w:type="spellStart"/>
+            <w:r>
+              <w:rPr>
+                <w:rFonts w:asciiTheme="majorBidi" w:hAnsiTheme="majorBidi" w:cstheme="majorBidi"/>
+                <w:color w:val="000000" w:themeColor="text1"/>
+              </w:rPr>
+              <w:t>Talebi</w:t>
+            </w:r>
+            <w:proofErr w:type="spellEnd"/>
+          </w:p>
+        </w:tc>
+        <w:tc>
+          <w:tcPr>
+            <w:tcW w:w="1086" w:type="dxa"/>
+            <w:gridSpan w:val="2"/>
+            <w:tcBorders>
+              <w:top w:val="nil"/>
+              <w:left w:val="nil"/>
+              <w:bottom w:val="nil"/>
+              <w:right w:val="nil"/>
+            </w:tcBorders>
+          </w:tcPr>
+          <w:p>
+            <w:pPr>
+              <w:jc w:val="right"/>
+              <w:rPr>
+                <w:rFonts w:asciiTheme="majorBidi" w:hAnsiTheme="majorBidi" w:cstheme="majorBidi"/>
+                <w:color w:val="000000" w:themeColor="text1"/>
+              </w:rPr>
+            </w:pPr>
+            <w:r>
+              <w:rPr>
+                <w:rFonts w:asciiTheme="majorBidi" w:hAnsiTheme="majorBidi" w:cstheme="majorBidi"/>
+                <w:color w:val="000000" w:themeColor="text1"/>
+              </w:rPr>
+              <w:t>2003</w:t>
+            </w:r>
+          </w:p>
+        </w:tc>
+      </w:tr>
+      <w:tr>
+        <w:trPr>
+          <w:trHeight w:val="432"/>
+        </w:trPr>
+        <w:tc>
+          <w:tcPr>
+            <w:tcW w:w="9905" w:type="dxa"/>
+            <w:gridSpan w:val="8"/>
+            <w:tcBorders>
+              <w:top w:val="nil"/>
+              <w:left w:val="nil"/>
+              <w:bottom w:val="single" w:sz="4" w:space="0" w:color="auto"/>
+              <w:right w:val="nil"/>
+            </w:tcBorders>
+            <w:vAlign w:val="center"/>
+          </w:tcPr>
+          <w:p>
+            <w:pPr>
+              <w:pStyle w:val="NoSpacing"/>
+              <w:rPr>
+                <w:rFonts w:asciiTheme="majorBidi" w:hAnsiTheme="majorBidi" w:cstheme="majorBidi"/>
+                <w:b/>
+                <w:bCs/>
+                <w:color w:val="000000" w:themeColor="text1"/>
+              </w:rPr>
+            </w:pPr>
+            <w:r>
+              <w:rPr>
+                <w:rFonts w:asciiTheme="majorBidi" w:hAnsiTheme="majorBidi" w:cstheme="majorBidi"/>
+                <w:b/>
+                <w:bCs/>
+                <w:color w:val="000000" w:themeColor="text1"/>
+              </w:rPr>
               <w:t>ACADEMIC APPOINTMENTS</w:t>
             </w:r>
           </w:p>
@@ -802,19 +1314,18 @@
                 <w:bCs/>
                 <w:color w:val="000000" w:themeColor="text1"/>
               </w:rPr>
-              <w:t>EDUCATION</w:t>
-            </w:r>
-          </w:p>
-        </w:tc>
-      </w:tr>
-      <w:tr>
-        <w:trPr>
-          <w:trHeight w:val="1008"/>
-        </w:trPr>
-        <w:tc>
-          <w:tcPr>
-            <w:tcW w:w="8819" w:type="dxa"/>
-            <w:gridSpan w:val="6"/>
+              <w:t>SELECTED PEER-REVIEWED JOURNAL PUBLICATIONS</w:t>
+            </w:r>
+          </w:p>
+        </w:tc>
+      </w:tr>
+      <w:tr>
+        <w:trPr>
+          <w:trHeight w:val="792"/>
+        </w:trPr>
+        <w:tc>
+          <w:tcPr>
+            <w:tcW w:w="540" w:type="dxa"/>
             <w:tcBorders>
               <w:top w:val="single" w:sz="4" w:space="0" w:color="auto"/>
               <w:left w:val="nil"/>
@@ -829,6 +1340,72 @@
                 <w:color w:val="000000" w:themeColor="text1"/>
               </w:rPr>
             </w:pPr>
+            <w:r>
+              <w:rPr>
+                <w:rFonts w:asciiTheme="majorBidi" w:hAnsiTheme="majorBidi" w:cstheme="majorBidi"/>
+                <w:color w:val="000000" w:themeColor="text1"/>
+              </w:rPr>
+              <w:t>13.</w:t>
+            </w:r>
+          </w:p>
+        </w:tc>
+        <w:tc>
+          <w:tcPr>
+            <w:tcW w:w="9365" w:type="dxa"/>
+            <w:gridSpan w:val="7"/>
+            <w:tcBorders>
+              <w:top w:val="single" w:sz="4" w:space="0" w:color="auto"/>
+              <w:left w:val="nil"/>
+              <w:bottom w:val="nil"/>
+              <w:right w:val="nil"/>
+            </w:tcBorders>
+          </w:tcPr>
+          <w:p>
+            <w:pPr>
+              <w:rPr>
+                <w:rFonts w:asciiTheme="majorBidi" w:hAnsiTheme="majorBidi" w:cstheme="majorBidi"/>
+                <w:color w:val="000000" w:themeColor="text1"/>
+              </w:rPr>
+            </w:pPr>
+            <w:r>
+              <w:rPr>
+                <w:rFonts w:asciiTheme="majorBidi" w:hAnsiTheme="majorBidi" w:cstheme="majorBidi"/>
+                <w:color w:val="000000" w:themeColor="text1"/>
+              </w:rPr>
+              <w:t xml:space="preserve">X. Li, E. </w:t>
+            </w:r>
+            <w:proofErr w:type="spellStart"/>
+            <w:r>
+              <w:rPr>
+                <w:rFonts w:asciiTheme="majorBidi" w:hAnsiTheme="majorBidi" w:cstheme="majorBidi"/>
+                <w:color w:val="000000" w:themeColor="text1"/>
+              </w:rPr>
+              <w:t>Melaas</w:t>
+            </w:r>
+            <w:proofErr w:type="spellEnd"/>
+            <w:r>
+              <w:rPr>
+                <w:rFonts w:asciiTheme="majorBidi" w:hAnsiTheme="majorBidi" w:cstheme="majorBidi"/>
+                <w:color w:val="000000" w:themeColor="text1"/>
+              </w:rPr>
+              <w:t xml:space="preserve">, C. M. Carrillo, T. Ault, A. D. Richardson, P. Lawrence, M. </w:t>
+            </w:r>
+            <w:proofErr w:type="spellStart"/>
+            <w:r>
+              <w:rPr>
+                <w:rFonts w:asciiTheme="majorBidi" w:hAnsiTheme="majorBidi" w:cstheme="majorBidi"/>
+                <w:color w:val="000000" w:themeColor="text1"/>
+              </w:rPr>
+              <w:t>Friedl</w:t>
+            </w:r>
+            <w:proofErr w:type="spellEnd"/>
+            <w:r>
+              <w:rPr>
+                <w:rFonts w:asciiTheme="majorBidi" w:hAnsiTheme="majorBidi" w:cstheme="majorBidi"/>
+                <w:color w:val="000000" w:themeColor="text1"/>
+              </w:rPr>
+              <w:t xml:space="preserve">, </w:t>
+            </w:r>
             <w:r>
               <w:rPr>
                 <w:rFonts w:asciiTheme="majorBidi" w:hAnsiTheme="majorBidi" w:cstheme="majorBidi"/>
@@ -836,161 +1413,14 @@
                 <w:bCs/>
                 <w:color w:val="000000" w:themeColor="text1"/>
               </w:rPr>
-              <w:t>Duke University</w:t>
-            </w:r>
-            <w:r>
-              <w:rPr>
-                <w:rFonts w:asciiTheme="majorBidi" w:hAnsiTheme="majorBidi" w:cstheme="majorBidi"/>
-                <w:color w:val="000000" w:themeColor="text1"/>
-              </w:rPr>
-              <w:t>, Durham, NC</w:t>
-            </w:r>
-          </w:p>
-          <w:p>
-            <w:pPr>
-              <w:rPr>
-                <w:rFonts w:asciiTheme="majorBidi" w:hAnsiTheme="majorBidi" w:cstheme="majorBidi"/>
-                <w:color w:val="000000" w:themeColor="text1"/>
-              </w:rPr>
-            </w:pPr>
-            <w:r>
-              <w:rPr>
-                <w:rFonts w:asciiTheme="majorBidi" w:hAnsiTheme="majorBidi" w:cstheme="majorBidi"/>
-                <w:color w:val="000000" w:themeColor="text1"/>
-              </w:rPr>
-              <w:t>Ph.D. in Qua</w:t>
-            </w:r>
-            <w:r>
-              <w:rPr>
-                <w:rFonts w:asciiTheme="majorBidi" w:hAnsiTheme="majorBidi" w:cstheme="majorBidi"/>
-                <w:color w:val="000000" w:themeColor="text1"/>
-              </w:rPr>
-              <w:t>ntitative Environmental Science</w:t>
-            </w:r>
-          </w:p>
-          <w:p>
-            <w:pPr>
-              <w:rPr>
-                <w:rFonts w:asciiTheme="majorBidi" w:hAnsiTheme="majorBidi" w:cstheme="majorBidi"/>
-                <w:color w:val="000000" w:themeColor="text1"/>
-              </w:rPr>
-            </w:pPr>
-            <w:r>
-              <w:rPr>
-                <w:rFonts w:asciiTheme="majorBidi" w:hAnsiTheme="majorBidi" w:cstheme="majorBidi"/>
-                <w:color w:val="000000" w:themeColor="text1"/>
-              </w:rPr>
-              <w:t>Dissertation: “Ecosystem R</w:t>
-            </w:r>
-            <w:r>
-              <w:rPr>
-                <w:rFonts w:asciiTheme="majorBidi" w:hAnsiTheme="majorBidi" w:cstheme="majorBidi"/>
-                <w:color w:val="000000" w:themeColor="text1"/>
-              </w:rPr>
-              <w:t xml:space="preserve">esponse to a </w:t>
-            </w:r>
-            <w:r>
-              <w:rPr>
-                <w:rFonts w:asciiTheme="majorBidi" w:hAnsiTheme="majorBidi" w:cstheme="majorBidi"/>
-                <w:color w:val="000000" w:themeColor="text1"/>
-              </w:rPr>
-              <w:t xml:space="preserve">Changing Climate: </w:t>
-            </w:r>
-            <w:r>
-              <w:rPr>
-                <w:rFonts w:asciiTheme="majorBidi" w:hAnsiTheme="majorBidi" w:cstheme="majorBidi"/>
-                <w:color w:val="000000" w:themeColor="text1"/>
-              </w:rPr>
-              <w:t>V</w:t>
-            </w:r>
-            <w:r>
-              <w:rPr>
-                <w:rFonts w:asciiTheme="majorBidi" w:hAnsiTheme="majorBidi" w:cstheme="majorBidi"/>
-                <w:color w:val="000000" w:themeColor="text1"/>
-              </w:rPr>
-              <w:t>ulnerability</w:t>
-            </w:r>
-            <w:r>
-              <w:rPr>
-                <w:rFonts w:asciiTheme="majorBidi" w:hAnsiTheme="majorBidi" w:cstheme="majorBidi"/>
-                <w:color w:val="000000" w:themeColor="text1"/>
-              </w:rPr>
-              <w:t>, Impact and Monitoring</w:t>
-            </w:r>
-            <w:r>
-              <w:rPr>
-                <w:rFonts w:asciiTheme="majorBidi" w:hAnsiTheme="majorBidi" w:cstheme="majorBidi"/>
-                <w:color w:val="000000" w:themeColor="text1"/>
-              </w:rPr>
-              <w:t>”</w:t>
-            </w:r>
-          </w:p>
-          <w:p>
-            <w:pPr>
-              <w:rPr>
-                <w:rFonts w:asciiTheme="majorBidi" w:hAnsiTheme="majorBidi" w:cstheme="majorBidi"/>
-                <w:color w:val="000000" w:themeColor="text1"/>
-                <w:sz w:val="24"/>
-                <w:szCs w:val="24"/>
-              </w:rPr>
-            </w:pPr>
-            <w:r>
-              <w:rPr>
-                <w:rFonts w:asciiTheme="majorBidi" w:hAnsiTheme="majorBidi" w:cstheme="majorBidi"/>
-                <w:color w:val="000000" w:themeColor="text1"/>
-              </w:rPr>
-              <w:t xml:space="preserve">Advisors: Dr. Jim Clark (Chair), Dr. Jean-Christophe </w:t>
-            </w:r>
-            <w:proofErr w:type="spellStart"/>
-            <w:r>
-              <w:rPr>
-                <w:rFonts w:asciiTheme="majorBidi" w:hAnsiTheme="majorBidi" w:cstheme="majorBidi"/>
-                <w:color w:val="000000" w:themeColor="text1"/>
-              </w:rPr>
-              <w:t>Domec</w:t>
-            </w:r>
-            <w:proofErr w:type="spellEnd"/>
-            <w:r>
-              <w:rPr>
-                <w:rFonts w:asciiTheme="majorBidi" w:hAnsiTheme="majorBidi" w:cstheme="majorBidi"/>
-                <w:color w:val="000000" w:themeColor="text1"/>
-              </w:rPr>
-              <w:t>, Dr. Alan Gelfand and Dr. Jennifer Swenso</w:t>
-            </w:r>
-            <w:r>
-              <w:rPr>
-                <w:rFonts w:asciiTheme="majorBidi" w:hAnsiTheme="majorBidi" w:cstheme="majorBidi"/>
-                <w:color w:val="000000" w:themeColor="text1"/>
-              </w:rPr>
-              <w:t>n</w:t>
-            </w:r>
-          </w:p>
-        </w:tc>
-        <w:tc>
-          <w:tcPr>
-            <w:tcW w:w="1086" w:type="dxa"/>
-            <w:gridSpan w:val="2"/>
-            <w:tcBorders>
-              <w:top w:val="single" w:sz="4" w:space="0" w:color="auto"/>
-              <w:left w:val="nil"/>
-              <w:bottom w:val="nil"/>
-              <w:right w:val="nil"/>
-            </w:tcBorders>
-          </w:tcPr>
-          <w:p>
-            <w:pPr>
-              <w:jc w:val="right"/>
-              <w:rPr>
-                <w:rFonts w:asciiTheme="majorBidi" w:hAnsiTheme="majorBidi" w:cstheme="majorBidi"/>
-                <w:color w:val="000000" w:themeColor="text1"/>
-              </w:rPr>
-            </w:pPr>
-            <w:r>
-              <w:rPr>
-                <w:rFonts w:asciiTheme="majorBidi" w:hAnsiTheme="majorBidi" w:cstheme="majorBidi"/>
-                <w:color w:val="000000" w:themeColor="text1"/>
-              </w:rPr>
-              <w:t>2017</w:t>
+              <w:t>B. Seyednasrollah</w:t>
+            </w:r>
+            <w:r>
+              <w:rPr>
+                <w:rFonts w:asciiTheme="majorBidi" w:hAnsiTheme="majorBidi" w:cstheme="majorBidi"/>
+                <w:color w:val="000000" w:themeColor="text1"/>
+              </w:rPr>
+              <w:t>, D. Lawrence, and A. Young, “Indicators of land surface phenology from remote sensing and the Community Land model”, in review.</w:t>
             </w:r>
           </w:p>
         </w:tc>
@@ -1001,8 +1431,34 @@
         </w:trPr>
         <w:tc>
           <w:tcPr>
-            <w:tcW w:w="8819" w:type="dxa"/>
-            <w:gridSpan w:val="6"/>
+            <w:tcW w:w="540" w:type="dxa"/>
+            <w:tcBorders>
+              <w:top w:val="nil"/>
+              <w:left w:val="nil"/>
+              <w:bottom w:val="nil"/>
+              <w:right w:val="nil"/>
+            </w:tcBorders>
+          </w:tcPr>
+          <w:p>
+            <w:pPr>
+              <w:rPr>
+                <w:rFonts w:asciiTheme="majorBidi" w:hAnsiTheme="majorBidi" w:cstheme="majorBidi"/>
+                <w:color w:val="000000" w:themeColor="text1"/>
+              </w:rPr>
+            </w:pPr>
+            <w:r>
+              <w:rPr>
+                <w:rFonts w:asciiTheme="majorBidi" w:hAnsiTheme="majorBidi" w:cstheme="majorBidi"/>
+                <w:color w:val="000000" w:themeColor="text1"/>
+              </w:rPr>
+              <w:t>12.</w:t>
+            </w:r>
+          </w:p>
+        </w:tc>
+        <w:tc>
+          <w:tcPr>
+            <w:tcW w:w="9365" w:type="dxa"/>
+            <w:gridSpan w:val="7"/>
             <w:tcBorders>
               <w:top w:val="nil"/>
               <w:left w:val="nil"/>
@@ -1024,69 +1480,66 @@
                 <w:bCs/>
                 <w:color w:val="000000" w:themeColor="text1"/>
               </w:rPr>
-              <w:t>Duke University</w:t>
-            </w:r>
-            <w:r>
-              <w:rPr>
-                <w:rFonts w:asciiTheme="majorBidi" w:hAnsiTheme="majorBidi" w:cstheme="majorBidi"/>
-                <w:color w:val="000000" w:themeColor="text1"/>
-              </w:rPr>
-              <w:t>, Durham, NC</w:t>
-            </w:r>
-          </w:p>
-          <w:p>
-            <w:pPr>
-              <w:rPr>
-                <w:rFonts w:asciiTheme="majorBidi" w:hAnsiTheme="majorBidi" w:cstheme="majorBidi"/>
-                <w:color w:val="000000" w:themeColor="text1"/>
-              </w:rPr>
-            </w:pPr>
-            <w:r>
-              <w:rPr>
-                <w:rFonts w:asciiTheme="majorBidi" w:hAnsiTheme="majorBidi" w:cstheme="majorBidi"/>
-                <w:color w:val="000000" w:themeColor="text1"/>
-              </w:rPr>
-              <w:t>Certificate in College Teaching</w:t>
-            </w:r>
-          </w:p>
-        </w:tc>
-        <w:tc>
-          <w:tcPr>
-            <w:tcW w:w="1086" w:type="dxa"/>
-            <w:gridSpan w:val="2"/>
-            <w:tcBorders>
-              <w:top w:val="nil"/>
-              <w:left w:val="nil"/>
-              <w:bottom w:val="nil"/>
-              <w:right w:val="nil"/>
-            </w:tcBorders>
-          </w:tcPr>
-          <w:p>
-            <w:pPr>
-              <w:jc w:val="right"/>
-              <w:rPr>
-                <w:rFonts w:asciiTheme="majorBidi" w:hAnsiTheme="majorBidi" w:cstheme="majorBidi"/>
-                <w:color w:val="000000" w:themeColor="text1"/>
-              </w:rPr>
-            </w:pPr>
-            <w:r>
-              <w:rPr>
-                <w:rFonts w:asciiTheme="majorBidi" w:hAnsiTheme="majorBidi" w:cstheme="majorBidi"/>
-                <w:color w:val="000000" w:themeColor="text1"/>
-              </w:rPr>
-              <w:t>2017</w:t>
-            </w:r>
-          </w:p>
-        </w:tc>
-      </w:tr>
-      <w:tr>
-        <w:trPr>
-          <w:trHeight w:val="918"/>
-        </w:trPr>
-        <w:tc>
-          <w:tcPr>
-            <w:tcW w:w="8819" w:type="dxa"/>
-            <w:gridSpan w:val="6"/>
+              <w:t xml:space="preserve">B. Seyednasrollah </w:t>
+            </w:r>
+            <w:r>
+              <w:rPr>
+                <w:rFonts w:asciiTheme="majorBidi" w:hAnsiTheme="majorBidi" w:cstheme="majorBidi"/>
+                <w:color w:val="000000" w:themeColor="text1"/>
+              </w:rPr>
+              <w:t>and J. S. Clark, “Nutrient-demanding spec</w:t>
+            </w:r>
+            <w:r>
+              <w:rPr>
+                <w:rFonts w:asciiTheme="majorBidi" w:hAnsiTheme="majorBidi" w:cstheme="majorBidi"/>
+                <w:color w:val="000000" w:themeColor="text1"/>
+              </w:rPr>
+              <w:t>ies and drought vulnerability: T</w:t>
+            </w:r>
+            <w:r>
+              <w:rPr>
+                <w:rFonts w:asciiTheme="majorBidi" w:hAnsiTheme="majorBidi" w:cstheme="majorBidi"/>
+                <w:color w:val="000000" w:themeColor="text1"/>
+              </w:rPr>
+              <w:t>he role of habitat heterogeneity”, in review.</w:t>
+            </w:r>
+          </w:p>
+        </w:tc>
+      </w:tr>
+      <w:tr>
+        <w:trPr>
+          <w:trHeight w:val="792"/>
+        </w:trPr>
+        <w:tc>
+          <w:tcPr>
+            <w:tcW w:w="540" w:type="dxa"/>
+            <w:tcBorders>
+              <w:top w:val="nil"/>
+              <w:left w:val="nil"/>
+              <w:bottom w:val="nil"/>
+              <w:right w:val="nil"/>
+            </w:tcBorders>
+          </w:tcPr>
+          <w:p>
+            <w:pPr>
+              <w:rPr>
+                <w:rFonts w:asciiTheme="majorBidi" w:hAnsiTheme="majorBidi" w:cstheme="majorBidi"/>
+                <w:color w:val="000000" w:themeColor="text1"/>
+              </w:rPr>
+            </w:pPr>
+            <w:r>
+              <w:rPr>
+                <w:rFonts w:asciiTheme="majorBidi" w:hAnsiTheme="majorBidi" w:cstheme="majorBidi"/>
+                <w:color w:val="000000" w:themeColor="text1"/>
+              </w:rPr>
+              <w:t>11.</w:t>
+            </w:r>
+          </w:p>
+        </w:tc>
+        <w:tc>
+          <w:tcPr>
+            <w:tcW w:w="9365" w:type="dxa"/>
+            <w:gridSpan w:val="7"/>
             <w:tcBorders>
               <w:top w:val="nil"/>
               <w:left w:val="nil"/>
@@ -1108,72 +1561,14 @@
                 <w:bCs/>
                 <w:color w:val="000000" w:themeColor="text1"/>
               </w:rPr>
-              <w:t>Sharif University of Technology</w:t>
-            </w:r>
-            <w:r>
-              <w:rPr>
-                <w:rFonts w:asciiTheme="majorBidi" w:hAnsiTheme="majorBidi" w:cstheme="majorBidi"/>
-                <w:color w:val="000000" w:themeColor="text1"/>
-              </w:rPr>
-              <w:t>, Tehran, Iran</w:t>
-            </w:r>
-          </w:p>
-          <w:p>
-            <w:pPr>
-              <w:rPr>
-                <w:rFonts w:asciiTheme="majorBidi" w:hAnsiTheme="majorBidi" w:cstheme="majorBidi"/>
-                <w:color w:val="000000" w:themeColor="text1"/>
-              </w:rPr>
-            </w:pPr>
-            <w:r>
-              <w:rPr>
-                <w:rFonts w:asciiTheme="majorBidi" w:hAnsiTheme="majorBidi" w:cstheme="majorBidi"/>
-                <w:color w:val="000000" w:themeColor="text1"/>
-              </w:rPr>
-              <w:t>M.Sc. in Mechanical Engineering, Energy Conversion</w:t>
-            </w:r>
-          </w:p>
-          <w:p>
-            <w:pPr>
-              <w:rPr>
-                <w:rFonts w:asciiTheme="majorBidi" w:hAnsiTheme="majorBidi" w:cstheme="majorBidi"/>
-                <w:color w:val="000000" w:themeColor="text1"/>
-              </w:rPr>
-            </w:pPr>
-            <w:r>
-              <w:rPr>
-                <w:rFonts w:asciiTheme="majorBidi" w:hAnsiTheme="majorBidi" w:cstheme="majorBidi"/>
-                <w:color w:val="000000" w:themeColor="text1"/>
-              </w:rPr>
-              <w:t xml:space="preserve">Thesis: “Modeling of </w:t>
-            </w:r>
-            <w:r>
-              <w:rPr>
-                <w:rFonts w:asciiTheme="majorBidi" w:hAnsiTheme="majorBidi" w:cstheme="majorBidi"/>
-                <w:color w:val="000000" w:themeColor="text1"/>
-              </w:rPr>
-              <w:t>Multi-Phase Flow in Porous Media</w:t>
-            </w:r>
-            <w:r>
-              <w:rPr>
-                <w:rFonts w:asciiTheme="majorBidi" w:hAnsiTheme="majorBidi" w:cstheme="majorBidi"/>
-                <w:color w:val="000000" w:themeColor="text1"/>
-              </w:rPr>
-              <w:t>”</w:t>
-            </w:r>
-            <w:r>
-              <w:rPr>
-                <w:rFonts w:asciiTheme="majorBidi" w:hAnsiTheme="majorBidi" w:cstheme="majorBidi"/>
-                <w:color w:val="000000" w:themeColor="text1"/>
-              </w:rPr>
-              <w:t xml:space="preserve">, </w:t>
-            </w:r>
-            <w:r>
-              <w:rPr>
-                <w:rFonts w:asciiTheme="majorBidi" w:hAnsiTheme="majorBidi" w:cstheme="majorBidi"/>
-                <w:color w:val="000000" w:themeColor="text1"/>
-              </w:rPr>
-              <w:t xml:space="preserve">Advisor: Dr. Mehrdad T. </w:t>
+              <w:t>B. Seyednasrollah</w:t>
+            </w:r>
+            <w:r>
+              <w:rPr>
+                <w:rFonts w:asciiTheme="majorBidi" w:hAnsiTheme="majorBidi" w:cstheme="majorBidi"/>
+                <w:color w:val="000000" w:themeColor="text1"/>
+              </w:rPr>
+              <w:t xml:space="preserve">, A. M. Young, K. </w:t>
             </w:r>
             <w:proofErr w:type="spellStart"/>
             <w:r>
@@ -1181,135 +1576,15 @@
                 <w:rFonts w:asciiTheme="majorBidi" w:hAnsiTheme="majorBidi" w:cstheme="majorBidi"/>
                 <w:color w:val="000000" w:themeColor="text1"/>
               </w:rPr>
-              <w:t>Manzari</w:t>
+              <w:t>Hufkens</w:t>
             </w:r>
             <w:proofErr w:type="spellEnd"/>
-          </w:p>
-        </w:tc>
-        <w:tc>
-          <w:tcPr>
-            <w:tcW w:w="1086" w:type="dxa"/>
-            <w:gridSpan w:val="2"/>
-            <w:tcBorders>
-              <w:top w:val="nil"/>
-              <w:left w:val="nil"/>
-              <w:bottom w:val="nil"/>
-              <w:right w:val="nil"/>
-            </w:tcBorders>
-          </w:tcPr>
-          <w:p>
-            <w:pPr>
-              <w:jc w:val="right"/>
-              <w:rPr>
-                <w:rFonts w:asciiTheme="majorBidi" w:hAnsiTheme="majorBidi" w:cstheme="majorBidi"/>
-                <w:color w:val="000000" w:themeColor="text1"/>
-              </w:rPr>
-            </w:pPr>
-            <w:r>
-              <w:rPr>
-                <w:rFonts w:asciiTheme="majorBidi" w:hAnsiTheme="majorBidi" w:cstheme="majorBidi"/>
-                <w:color w:val="000000" w:themeColor="text1"/>
-              </w:rPr>
-              <w:t>2006</w:t>
-            </w:r>
-          </w:p>
-        </w:tc>
-      </w:tr>
-      <w:tr>
-        <w:trPr>
-          <w:trHeight w:val="990"/>
-        </w:trPr>
-        <w:tc>
-          <w:tcPr>
-            <w:tcW w:w="8819" w:type="dxa"/>
-            <w:gridSpan w:val="6"/>
-            <w:tcBorders>
-              <w:top w:val="nil"/>
-              <w:left w:val="nil"/>
-              <w:bottom w:val="nil"/>
-              <w:right w:val="nil"/>
-            </w:tcBorders>
-          </w:tcPr>
-          <w:p>
-            <w:pPr>
-              <w:rPr>
-                <w:rFonts w:asciiTheme="majorBidi" w:hAnsiTheme="majorBidi" w:cstheme="majorBidi"/>
-                <w:color w:val="000000" w:themeColor="text1"/>
-              </w:rPr>
-            </w:pPr>
-            <w:r>
-              <w:rPr>
-                <w:rFonts w:asciiTheme="majorBidi" w:hAnsiTheme="majorBidi" w:cstheme="majorBidi"/>
-                <w:b/>
-                <w:bCs/>
-                <w:color w:val="000000" w:themeColor="text1"/>
-              </w:rPr>
-              <w:t>University of Semnan</w:t>
-            </w:r>
-            <w:r>
-              <w:rPr>
-                <w:rFonts w:asciiTheme="majorBidi" w:hAnsiTheme="majorBidi" w:cstheme="majorBidi"/>
-                <w:color w:val="000000" w:themeColor="text1"/>
-              </w:rPr>
-              <w:t>, Semnan, Iran</w:t>
-            </w:r>
-          </w:p>
-          <w:p>
-            <w:pPr>
-              <w:rPr>
-                <w:rFonts w:asciiTheme="majorBidi" w:hAnsiTheme="majorBidi" w:cstheme="majorBidi"/>
-                <w:color w:val="000000" w:themeColor="text1"/>
-              </w:rPr>
-            </w:pPr>
-            <w:r>
-              <w:rPr>
-                <w:rFonts w:asciiTheme="majorBidi" w:hAnsiTheme="majorBidi" w:cstheme="majorBidi"/>
-                <w:color w:val="000000" w:themeColor="text1"/>
-              </w:rPr>
-              <w:t>B.Sc. in Mechanical Engineering, Heat and Fluid Flow</w:t>
-            </w:r>
-          </w:p>
-          <w:p>
-            <w:pPr>
-              <w:rPr>
-                <w:rFonts w:asciiTheme="majorBidi" w:hAnsiTheme="majorBidi" w:cstheme="majorBidi"/>
-                <w:color w:val="000000" w:themeColor="text1"/>
-              </w:rPr>
-            </w:pPr>
-            <w:r>
-              <w:rPr>
-                <w:rFonts w:asciiTheme="majorBidi" w:hAnsiTheme="majorBidi" w:cstheme="majorBidi"/>
-                <w:color w:val="000000" w:themeColor="text1"/>
-              </w:rPr>
-              <w:t xml:space="preserve">Thesis: “Numerical </w:t>
-            </w:r>
-            <w:r>
-              <w:rPr>
-                <w:rFonts w:asciiTheme="majorBidi" w:hAnsiTheme="majorBidi" w:cstheme="majorBidi"/>
-                <w:color w:val="000000" w:themeColor="text1"/>
-              </w:rPr>
-              <w:t>Modeling of Conductive Heat Transfer</w:t>
-            </w:r>
-            <w:r>
-              <w:rPr>
-                <w:rFonts w:asciiTheme="majorBidi" w:hAnsiTheme="majorBidi" w:cstheme="majorBidi"/>
-                <w:color w:val="000000" w:themeColor="text1"/>
-              </w:rPr>
-              <w:t>”</w:t>
-            </w:r>
-            <w:r>
-              <w:rPr>
-                <w:rFonts w:asciiTheme="majorBidi" w:hAnsiTheme="majorBidi" w:cstheme="majorBidi"/>
-                <w:color w:val="000000" w:themeColor="text1"/>
-              </w:rPr>
-              <w:t xml:space="preserve">, </w:t>
-            </w:r>
-            <w:r>
-              <w:rPr>
-                <w:rFonts w:asciiTheme="majorBidi" w:hAnsiTheme="majorBidi" w:cstheme="majorBidi"/>
-                <w:color w:val="000000" w:themeColor="text1"/>
-              </w:rPr>
-              <w:t xml:space="preserve">Advisor: Dr. </w:t>
+            <w:r>
+              <w:rPr>
+                <w:rFonts w:asciiTheme="majorBidi" w:hAnsiTheme="majorBidi" w:cstheme="majorBidi"/>
+                <w:color w:val="000000" w:themeColor="text1"/>
+              </w:rPr>
+              <w:t xml:space="preserve">, T. Milliman, M. A. </w:t>
             </w:r>
             <w:proofErr w:type="spellStart"/>
             <w:r>
@@ -1317,7 +1592,7 @@
                 <w:rFonts w:asciiTheme="majorBidi" w:hAnsiTheme="majorBidi" w:cstheme="majorBidi"/>
                 <w:color w:val="000000" w:themeColor="text1"/>
               </w:rPr>
-              <w:t>Farhad</w:t>
+              <w:t>Friedl</w:t>
             </w:r>
             <w:proofErr w:type="spellEnd"/>
             <w:r>
@@ -1325,7 +1600,7 @@
                 <w:rFonts w:asciiTheme="majorBidi" w:hAnsiTheme="majorBidi" w:cstheme="majorBidi"/>
                 <w:color w:val="000000" w:themeColor="text1"/>
               </w:rPr>
-              <w:t xml:space="preserve"> </w:t>
+              <w:t xml:space="preserve">, S. </w:t>
             </w:r>
             <w:proofErr w:type="spellStart"/>
             <w:r>
@@ -1333,370 +1608,9 @@
                 <w:rFonts w:asciiTheme="majorBidi" w:hAnsiTheme="majorBidi" w:cstheme="majorBidi"/>
                 <w:color w:val="000000" w:themeColor="text1"/>
               </w:rPr>
-              <w:t>Talebi</w:t>
+              <w:t>Frolking</w:t>
             </w:r>
             <w:proofErr w:type="spellEnd"/>
-          </w:p>
-        </w:tc>
-        <w:tc>
-          <w:tcPr>
-            <w:tcW w:w="1086" w:type="dxa"/>
-            <w:gridSpan w:val="2"/>
-            <w:tcBorders>
-              <w:top w:val="nil"/>
-              <w:left w:val="nil"/>
-              <w:bottom w:val="nil"/>
-              <w:right w:val="nil"/>
-            </w:tcBorders>
-          </w:tcPr>
-          <w:p>
-            <w:pPr>
-              <w:jc w:val="right"/>
-              <w:rPr>
-                <w:rFonts w:asciiTheme="majorBidi" w:hAnsiTheme="majorBidi" w:cstheme="majorBidi"/>
-                <w:color w:val="000000" w:themeColor="text1"/>
-              </w:rPr>
-            </w:pPr>
-            <w:r>
-              <w:rPr>
-                <w:rFonts w:asciiTheme="majorBidi" w:hAnsiTheme="majorBidi" w:cstheme="majorBidi"/>
-                <w:color w:val="000000" w:themeColor="text1"/>
-              </w:rPr>
-              <w:t>2003</w:t>
-            </w:r>
-          </w:p>
-        </w:tc>
-      </w:tr>
-      <w:tr>
-        <w:trPr>
-          <w:trHeight w:val="432"/>
-        </w:trPr>
-        <w:tc>
-          <w:tcPr>
-            <w:tcW w:w="9905" w:type="dxa"/>
-            <w:gridSpan w:val="8"/>
-            <w:tcBorders>
-              <w:top w:val="nil"/>
-              <w:left w:val="nil"/>
-              <w:bottom w:val="single" w:sz="4" w:space="0" w:color="auto"/>
-              <w:right w:val="nil"/>
-            </w:tcBorders>
-            <w:vAlign w:val="center"/>
-          </w:tcPr>
-          <w:p>
-            <w:pPr>
-              <w:pStyle w:val="NoSpacing"/>
-              <w:rPr>
-                <w:rFonts w:asciiTheme="majorBidi" w:hAnsiTheme="majorBidi" w:cstheme="majorBidi"/>
-                <w:b/>
-                <w:bCs/>
-                <w:color w:val="000000" w:themeColor="text1"/>
-              </w:rPr>
-            </w:pPr>
-            <w:r>
-              <w:rPr>
-                <w:rFonts w:asciiTheme="majorBidi" w:hAnsiTheme="majorBidi" w:cstheme="majorBidi"/>
-                <w:b/>
-                <w:bCs/>
-                <w:color w:val="000000" w:themeColor="text1"/>
-              </w:rPr>
-              <w:t>SELECTED PEER-REVIEWED JOURNAL PUBLICATIONS</w:t>
-            </w:r>
-          </w:p>
-        </w:tc>
-      </w:tr>
-      <w:tr>
-        <w:trPr>
-          <w:trHeight w:val="792"/>
-        </w:trPr>
-        <w:tc>
-          <w:tcPr>
-            <w:tcW w:w="540" w:type="dxa"/>
-            <w:tcBorders>
-              <w:top w:val="single" w:sz="4" w:space="0" w:color="auto"/>
-              <w:left w:val="nil"/>
-              <w:bottom w:val="nil"/>
-              <w:right w:val="nil"/>
-            </w:tcBorders>
-          </w:tcPr>
-          <w:p>
-            <w:pPr>
-              <w:rPr>
-                <w:rFonts w:asciiTheme="majorBidi" w:hAnsiTheme="majorBidi" w:cstheme="majorBidi"/>
-                <w:color w:val="000000" w:themeColor="text1"/>
-              </w:rPr>
-            </w:pPr>
-            <w:r>
-              <w:rPr>
-                <w:rFonts w:asciiTheme="majorBidi" w:hAnsiTheme="majorBidi" w:cstheme="majorBidi"/>
-                <w:color w:val="000000" w:themeColor="text1"/>
-              </w:rPr>
-              <w:t>13.</w:t>
-            </w:r>
-          </w:p>
-        </w:tc>
-        <w:tc>
-          <w:tcPr>
-            <w:tcW w:w="9365" w:type="dxa"/>
-            <w:gridSpan w:val="7"/>
-            <w:tcBorders>
-              <w:top w:val="single" w:sz="4" w:space="0" w:color="auto"/>
-              <w:left w:val="nil"/>
-              <w:bottom w:val="nil"/>
-              <w:right w:val="nil"/>
-            </w:tcBorders>
-          </w:tcPr>
-          <w:p>
-            <w:pPr>
-              <w:rPr>
-                <w:rFonts w:asciiTheme="majorBidi" w:hAnsiTheme="majorBidi" w:cstheme="majorBidi"/>
-                <w:color w:val="000000" w:themeColor="text1"/>
-              </w:rPr>
-            </w:pPr>
-            <w:r>
-              <w:rPr>
-                <w:rFonts w:asciiTheme="majorBidi" w:hAnsiTheme="majorBidi" w:cstheme="majorBidi"/>
-                <w:color w:val="000000" w:themeColor="text1"/>
-              </w:rPr>
-              <w:t xml:space="preserve">X. Li, E. </w:t>
-            </w:r>
-            <w:proofErr w:type="spellStart"/>
-            <w:r>
-              <w:rPr>
-                <w:rFonts w:asciiTheme="majorBidi" w:hAnsiTheme="majorBidi" w:cstheme="majorBidi"/>
-                <w:color w:val="000000" w:themeColor="text1"/>
-              </w:rPr>
-              <w:t>Melaas</w:t>
-            </w:r>
-            <w:proofErr w:type="spellEnd"/>
-            <w:r>
-              <w:rPr>
-                <w:rFonts w:asciiTheme="majorBidi" w:hAnsiTheme="majorBidi" w:cstheme="majorBidi"/>
-                <w:color w:val="000000" w:themeColor="text1"/>
-              </w:rPr>
-              <w:t xml:space="preserve">, C. M. Carrillo, T. Ault, A. D. Richardson, P. Lawrence, M. </w:t>
-            </w:r>
-            <w:proofErr w:type="spellStart"/>
-            <w:r>
-              <w:rPr>
-                <w:rFonts w:asciiTheme="majorBidi" w:hAnsiTheme="majorBidi" w:cstheme="majorBidi"/>
-                <w:color w:val="000000" w:themeColor="text1"/>
-              </w:rPr>
-              <w:t>Friedl</w:t>
-            </w:r>
-            <w:proofErr w:type="spellEnd"/>
-            <w:r>
-              <w:rPr>
-                <w:rFonts w:asciiTheme="majorBidi" w:hAnsiTheme="majorBidi" w:cstheme="majorBidi"/>
-                <w:color w:val="000000" w:themeColor="text1"/>
-              </w:rPr>
-              <w:t xml:space="preserve">, </w:t>
-            </w:r>
-            <w:r>
-              <w:rPr>
-                <w:rFonts w:asciiTheme="majorBidi" w:hAnsiTheme="majorBidi" w:cstheme="majorBidi"/>
-                <w:b/>
-                <w:bCs/>
-                <w:color w:val="000000" w:themeColor="text1"/>
-              </w:rPr>
-              <w:t>B. Seyednasrollah</w:t>
-            </w:r>
-            <w:r>
-              <w:rPr>
-                <w:rFonts w:asciiTheme="majorBidi" w:hAnsiTheme="majorBidi" w:cstheme="majorBidi"/>
-                <w:color w:val="000000" w:themeColor="text1"/>
-              </w:rPr>
-              <w:t>, D. Lawrence, and A. Young, “Indicators of land surface phenology from remote sensing and the Community Land model”, in review.</w:t>
-            </w:r>
-          </w:p>
-        </w:tc>
-      </w:tr>
-      <w:tr>
-        <w:trPr>
-          <w:trHeight w:val="576"/>
-        </w:trPr>
-        <w:tc>
-          <w:tcPr>
-            <w:tcW w:w="540" w:type="dxa"/>
-            <w:tcBorders>
-              <w:top w:val="nil"/>
-              <w:left w:val="nil"/>
-              <w:bottom w:val="nil"/>
-              <w:right w:val="nil"/>
-            </w:tcBorders>
-          </w:tcPr>
-          <w:p>
-            <w:pPr>
-              <w:rPr>
-                <w:rFonts w:asciiTheme="majorBidi" w:hAnsiTheme="majorBidi" w:cstheme="majorBidi"/>
-                <w:color w:val="000000" w:themeColor="text1"/>
-              </w:rPr>
-            </w:pPr>
-            <w:r>
-              <w:rPr>
-                <w:rFonts w:asciiTheme="majorBidi" w:hAnsiTheme="majorBidi" w:cstheme="majorBidi"/>
-                <w:color w:val="000000" w:themeColor="text1"/>
-              </w:rPr>
-              <w:t>12.</w:t>
-            </w:r>
-          </w:p>
-        </w:tc>
-        <w:tc>
-          <w:tcPr>
-            <w:tcW w:w="9365" w:type="dxa"/>
-            <w:gridSpan w:val="7"/>
-            <w:tcBorders>
-              <w:top w:val="nil"/>
-              <w:left w:val="nil"/>
-              <w:bottom w:val="nil"/>
-              <w:right w:val="nil"/>
-            </w:tcBorders>
-          </w:tcPr>
-          <w:p>
-            <w:pPr>
-              <w:rPr>
-                <w:rFonts w:asciiTheme="majorBidi" w:hAnsiTheme="majorBidi" w:cstheme="majorBidi"/>
-                <w:color w:val="000000" w:themeColor="text1"/>
-              </w:rPr>
-            </w:pPr>
-            <w:r>
-              <w:rPr>
-                <w:rFonts w:asciiTheme="majorBidi" w:hAnsiTheme="majorBidi" w:cstheme="majorBidi"/>
-                <w:b/>
-                <w:bCs/>
-                <w:color w:val="000000" w:themeColor="text1"/>
-              </w:rPr>
-              <w:t xml:space="preserve">B. Seyednasrollah </w:t>
-            </w:r>
-            <w:r>
-              <w:rPr>
-                <w:rFonts w:asciiTheme="majorBidi" w:hAnsiTheme="majorBidi" w:cstheme="majorBidi"/>
-                <w:color w:val="000000" w:themeColor="text1"/>
-              </w:rPr>
-              <w:t>and J. S. Clark, “Nutrient-demanding spec</w:t>
-            </w:r>
-            <w:r>
-              <w:rPr>
-                <w:rFonts w:asciiTheme="majorBidi" w:hAnsiTheme="majorBidi" w:cstheme="majorBidi"/>
-                <w:color w:val="000000" w:themeColor="text1"/>
-              </w:rPr>
-              <w:t>ies and drought vulnerability: T</w:t>
-            </w:r>
-            <w:r>
-              <w:rPr>
-                <w:rFonts w:asciiTheme="majorBidi" w:hAnsiTheme="majorBidi" w:cstheme="majorBidi"/>
-                <w:color w:val="000000" w:themeColor="text1"/>
-              </w:rPr>
-              <w:t>he role of habitat heterogeneity”, in review.</w:t>
-            </w:r>
-          </w:p>
-        </w:tc>
-      </w:tr>
-      <w:tr>
-        <w:trPr>
-          <w:trHeight w:val="792"/>
-        </w:trPr>
-        <w:tc>
-          <w:tcPr>
-            <w:tcW w:w="540" w:type="dxa"/>
-            <w:tcBorders>
-              <w:top w:val="nil"/>
-              <w:left w:val="nil"/>
-              <w:bottom w:val="nil"/>
-              <w:right w:val="nil"/>
-            </w:tcBorders>
-          </w:tcPr>
-          <w:p>
-            <w:pPr>
-              <w:rPr>
-                <w:rFonts w:asciiTheme="majorBidi" w:hAnsiTheme="majorBidi" w:cstheme="majorBidi"/>
-                <w:color w:val="000000" w:themeColor="text1"/>
-              </w:rPr>
-            </w:pPr>
-            <w:r>
-              <w:rPr>
-                <w:rFonts w:asciiTheme="majorBidi" w:hAnsiTheme="majorBidi" w:cstheme="majorBidi"/>
-                <w:color w:val="000000" w:themeColor="text1"/>
-              </w:rPr>
-              <w:t>11.</w:t>
-            </w:r>
-          </w:p>
-        </w:tc>
-        <w:tc>
-          <w:tcPr>
-            <w:tcW w:w="9365" w:type="dxa"/>
-            <w:gridSpan w:val="7"/>
-            <w:tcBorders>
-              <w:top w:val="nil"/>
-              <w:left w:val="nil"/>
-              <w:bottom w:val="nil"/>
-              <w:right w:val="nil"/>
-            </w:tcBorders>
-          </w:tcPr>
-          <w:p>
-            <w:pPr>
-              <w:rPr>
-                <w:rFonts w:asciiTheme="majorBidi" w:hAnsiTheme="majorBidi" w:cstheme="majorBidi"/>
-                <w:color w:val="000000" w:themeColor="text1"/>
-              </w:rPr>
-            </w:pPr>
-            <w:r>
-              <w:rPr>
-                <w:rFonts w:asciiTheme="majorBidi" w:hAnsiTheme="majorBidi" w:cstheme="majorBidi"/>
-                <w:b/>
-                <w:bCs/>
-                <w:color w:val="000000" w:themeColor="text1"/>
-              </w:rPr>
-              <w:t>B. Seyednasrollah</w:t>
-            </w:r>
-            <w:r>
-              <w:rPr>
-                <w:rFonts w:asciiTheme="majorBidi" w:hAnsiTheme="majorBidi" w:cstheme="majorBidi"/>
-                <w:color w:val="000000" w:themeColor="text1"/>
-              </w:rPr>
-              <w:t xml:space="preserve">, A. M. Young, K. </w:t>
-            </w:r>
-            <w:proofErr w:type="spellStart"/>
-            <w:r>
-              <w:rPr>
-                <w:rFonts w:asciiTheme="majorBidi" w:hAnsiTheme="majorBidi" w:cstheme="majorBidi"/>
-                <w:color w:val="000000" w:themeColor="text1"/>
-              </w:rPr>
-              <w:t>Hufkens</w:t>
-            </w:r>
-            <w:proofErr w:type="spellEnd"/>
-            <w:r>
-              <w:rPr>
-                <w:rFonts w:asciiTheme="majorBidi" w:hAnsiTheme="majorBidi" w:cstheme="majorBidi"/>
-                <w:color w:val="000000" w:themeColor="text1"/>
-              </w:rPr>
-              <w:t xml:space="preserve">, T. Milliman, M. A. </w:t>
-            </w:r>
-            <w:proofErr w:type="spellStart"/>
-            <w:r>
-              <w:rPr>
-                <w:rFonts w:asciiTheme="majorBidi" w:hAnsiTheme="majorBidi" w:cstheme="majorBidi"/>
-                <w:color w:val="000000" w:themeColor="text1"/>
-              </w:rPr>
-              <w:t>Friedl</w:t>
-            </w:r>
-            <w:proofErr w:type="spellEnd"/>
-            <w:r>
-              <w:rPr>
-                <w:rFonts w:asciiTheme="majorBidi" w:hAnsiTheme="majorBidi" w:cstheme="majorBidi"/>
-                <w:color w:val="000000" w:themeColor="text1"/>
-              </w:rPr>
-              <w:t xml:space="preserve">, S. </w:t>
-            </w:r>
-            <w:proofErr w:type="spellStart"/>
-            <w:r>
-              <w:rPr>
-                <w:rFonts w:asciiTheme="majorBidi" w:hAnsiTheme="majorBidi" w:cstheme="majorBidi"/>
-                <w:color w:val="000000" w:themeColor="text1"/>
-              </w:rPr>
-              <w:t>Frolking</w:t>
-            </w:r>
-            <w:proofErr w:type="spellEnd"/>
             <w:r>
               <w:rPr>
                 <w:rFonts w:asciiTheme="majorBidi" w:hAnsiTheme="majorBidi" w:cstheme="majorBidi"/>
@@ -1716,7 +1630,28 @@
                 <w:rFonts w:asciiTheme="majorBidi" w:hAnsiTheme="majorBidi" w:cstheme="majorBidi"/>
                 <w:color w:val="000000" w:themeColor="text1"/>
               </w:rPr>
-              <w:t>ataset v2.0”, Scientific Data, Accepted.</w:t>
+              <w:t xml:space="preserve">ataset v2.0”, Scientific Data, </w:t>
+            </w:r>
+            <w:r>
+              <w:rPr>
+                <w:rFonts w:asciiTheme="majorBidi" w:hAnsiTheme="majorBidi" w:cstheme="majorBidi"/>
+                <w:color w:val="000000" w:themeColor="text1"/>
+              </w:rPr>
+              <w:t>Volume 6, 22, doi:</w:t>
+            </w:r>
+            <w:r>
+              <w:rPr>
+                <w:rFonts w:asciiTheme="majorBidi" w:hAnsiTheme="majorBidi" w:cstheme="majorBidi"/>
+                <w:color w:val="000000" w:themeColor="text1"/>
+              </w:rPr>
+              <w:t>10.1038/s41597-019-0229-9</w:t>
+            </w:r>
+            <w:r>
+              <w:rPr>
+                <w:rFonts w:asciiTheme="majorBidi" w:hAnsiTheme="majorBidi" w:cstheme="majorBidi"/>
+                <w:color w:val="000000" w:themeColor="text1"/>
+              </w:rPr>
+              <w:t>.</w:t>
             </w:r>
           </w:p>
         </w:tc>
@@ -15953,6 +15888,24 @@
                 <w:color w:val="000000" w:themeColor="text1"/>
               </w:rPr>
             </w:pPr>
+            <w:r>
+              <w:rPr>
+                <w:rFonts w:asciiTheme="majorBidi" w:hAnsiTheme="majorBidi" w:cstheme="majorBidi"/>
+                <w:color w:val="000000" w:themeColor="text1"/>
+              </w:rPr>
+              <w:t>Applied Sciences</w:t>
+            </w:r>
+            <w:bookmarkStart w:id="0" w:name="_GoBack"/>
+            <w:bookmarkEnd w:id="0"/>
+          </w:p>
+          <w:p>
+            <w:pPr>
+              <w:ind w:left="720"/>
+              <w:rPr>
+                <w:rFonts w:asciiTheme="majorBidi" w:hAnsiTheme="majorBidi" w:cstheme="majorBidi"/>
+                <w:color w:val="000000" w:themeColor="text1"/>
+              </w:rPr>
+            </w:pPr>
             <w:proofErr w:type="spellStart"/>
             <w:r>
               <w:rPr>
@@ -16356,6 +16309,7 @@
                 <w:rFonts w:asciiTheme="majorBidi" w:hAnsiTheme="majorBidi" w:cstheme="majorBidi"/>
                 <w:color w:val="000000" w:themeColor="text1"/>
               </w:rPr>
+              <w:lastRenderedPageBreak/>
               <w:t>Science of the Total Environment</w:t>
             </w:r>
             <w:r>
@@ -16391,6 +16345,7 @@
                 <w:rFonts w:asciiTheme="majorBidi" w:hAnsiTheme="majorBidi" w:cstheme="majorBidi"/>
                 <w:color w:val="000000" w:themeColor="text1"/>
               </w:rPr>
+              <w:lastRenderedPageBreak/>
               <w:t>2018</w:t>
             </w:r>
           </w:p>
@@ -16424,7 +16379,6 @@
                 <w:rFonts w:asciiTheme="majorBidi" w:hAnsiTheme="majorBidi" w:cstheme="majorBidi"/>
                 <w:color w:val="000000" w:themeColor="text1"/>
               </w:rPr>
-              <w:lastRenderedPageBreak/>
               <w:t>Agricultural and Forest Meteorology</w:t>
             </w:r>
           </w:p>
@@ -18062,6 +18016,7 @@
                 <w:rFonts w:asciiTheme="majorBidi" w:hAnsiTheme="majorBidi" w:cstheme="majorBidi"/>
                 <w:color w:val="000000" w:themeColor="text1"/>
               </w:rPr>
+              <w:lastRenderedPageBreak/>
               <w:t>C/C++/C#, R, Python, Markdown, MATLAB, Mathematica, Java, VBA, Fortran, Pascal, Shell, HTML/CSS, Object Oriented Programming (OOP), High Performance Computing (HPC), Multithreaded Programming, OpenMP and MPI, Socket programming, programming on Unix and Windows based platforms</w:t>
             </w:r>
           </w:p>
@@ -18828,7 +18783,7 @@
     </w:rPrDefault>
     <w:pPrDefault/>
   </w:docDefaults>
-  <w:latentStyles w:defLockedState="0" w:defUIPriority="99" w:defSemiHidden="0" w:defUnhideWhenUsed="0" w:defQFormat="0" w:count="377">
+  <w:latentStyles w:defLockedState="0" w:defUIPriority="99" w:defSemiHidden="0" w:defUnhideWhenUsed="0" w:defQFormat="0" w:count="376">
     <w:lsdException w:name="Normal" w:uiPriority="0" w:qFormat="1"/>
     <w:lsdException w:name="heading 1" w:uiPriority="9" w:qFormat="1"/>
     <w:lsdException w:name="heading 2" w:semiHidden="1" w:uiPriority="9" w:unhideWhenUsed="1" w:qFormat="1"/>

</xml_diff>